<commit_message>
updated the website frontend
</commit_message>
<xml_diff>
--- a/cv/Ezekiel-Resume.docx
+++ b/cv/Ezekiel-Resume.docx
@@ -6668,7 +6668,6 @@
         <w:ind w:left="1440" w:hanging="1440"/>
         <w:jc w:val="both"/>
         <w:rPr>
-          <w:color w:val="auto"/>
           <w:sz w:val="20"/>
           <w:szCs w:val="20"/>
         </w:rPr>
@@ -6676,7 +6675,6 @@
       <w:r>
         <w:rPr>
           <w:bCs/>
-          <w:color w:val="auto"/>
           <w:sz w:val="20"/>
           <w:szCs w:val="20"/>
         </w:rPr>
@@ -6686,7 +6684,6 @@
       <w:r>
         <w:rPr>
           <w:bCs/>
-          <w:color w:val="auto"/>
           <w:sz w:val="20"/>
           <w:szCs w:val="20"/>
         </w:rPr>
@@ -6695,117 +6692,52 @@
       <w:r>
         <w:rPr>
           <w:b/>
-          <w:bCs/>
-          <w:color w:val="auto"/>
-          <w:sz w:val="20"/>
-          <w:szCs w:val="20"/>
-        </w:rPr>
-        <w:t>Team</w:t>
-      </w:r>
-      <w:r>
-        <w:rPr>
-          <w:bCs/>
-          <w:color w:val="auto"/>
-          <w:sz w:val="20"/>
-          <w:szCs w:val="20"/>
-        </w:rPr>
-        <w:t xml:space="preserve"> l</w:t>
-      </w:r>
-      <w:r>
-        <w:rPr>
-          <w:b/>
-          <w:bCs/>
-          <w:color w:val="auto"/>
-          <w:sz w:val="20"/>
-          <w:szCs w:val="20"/>
-        </w:rPr>
-        <w:t>ead,</w:t>
-      </w:r>
-      <w:r>
-        <w:rPr>
-          <w:bCs/>
-          <w:color w:val="auto"/>
-          <w:sz w:val="20"/>
-          <w:szCs w:val="20"/>
-        </w:rPr>
-        <w:t xml:space="preserve"> </w:t>
-      </w:r>
-      <w:proofErr w:type="spellStart"/>
-      <w:r>
-        <w:rPr>
-          <w:bCs/>
-          <w:color w:val="auto"/>
-          <w:sz w:val="20"/>
-          <w:szCs w:val="20"/>
-        </w:rPr>
-        <w:t>IbadanRusers</w:t>
-      </w:r>
-      <w:proofErr w:type="spellEnd"/>
-      <w:r>
-        <w:rPr>
-          <w:bCs/>
-          <w:color w:val="auto"/>
-          <w:sz w:val="20"/>
-          <w:szCs w:val="20"/>
-        </w:rPr>
-        <w:t xml:space="preserve"> group (</w:t>
+          <w:sz w:val="20"/>
+          <w:szCs w:val="20"/>
+        </w:rPr>
+        <w:t xml:space="preserve">Team Lead, </w:t>
       </w:r>
       <w:hyperlink r:id="rId21" w:history="1">
+        <w:proofErr w:type="spellStart"/>
         <w:r>
           <w:rPr>
             <w:rStyle w:val="Hyperlink"/>
-            <w:bCs/>
+            <w:b/>
             <w:color w:val="auto"/>
             <w:sz w:val="20"/>
             <w:szCs w:val="20"/>
+            <w:u w:val="dotted"/>
           </w:rPr>
-          <w:t>RUG</w:t>
+          <w:t>UnilorinRUser</w:t>
+        </w:r>
+        <w:proofErr w:type="spellEnd"/>
+        <w:r>
+          <w:rPr>
+            <w:rStyle w:val="Hyperlink"/>
+            <w:b/>
+            <w:color w:val="auto"/>
+            <w:sz w:val="20"/>
+            <w:szCs w:val="20"/>
+            <w:u w:val="dotted"/>
+          </w:rPr>
+          <w:t xml:space="preserve"> Group</w:t>
         </w:r>
       </w:hyperlink>
       <w:r>
         <w:rPr>
           <w:bCs/>
-          <w:color w:val="auto"/>
-          <w:sz w:val="20"/>
-          <w:szCs w:val="20"/>
-        </w:rPr>
-        <w:t xml:space="preserve">). </w:t>
-      </w:r>
-      <w:proofErr w:type="spellStart"/>
-      <w:r>
-        <w:rPr>
-          <w:color w:val="auto"/>
-          <w:sz w:val="20"/>
-          <w:szCs w:val="20"/>
-        </w:rPr>
-        <w:t>IbadanR</w:t>
-      </w:r>
-      <w:proofErr w:type="spellEnd"/>
-      <w:r>
-        <w:rPr>
-          <w:color w:val="auto"/>
-          <w:sz w:val="20"/>
-          <w:szCs w:val="20"/>
-        </w:rPr>
-        <w:t xml:space="preserve"> is an open community whose aim is to promote the use of the R programming language in Ibadan, Nigeria, thus supporting its growth in Nigeria and the #</w:t>
-      </w:r>
-      <w:proofErr w:type="spellStart"/>
-      <w:r>
-        <w:rPr>
-          <w:color w:val="auto"/>
-          <w:sz w:val="20"/>
-          <w:szCs w:val="20"/>
-        </w:rPr>
-        <w:t>AfricaR</w:t>
-      </w:r>
-      <w:proofErr w:type="spellEnd"/>
-      <w:r>
-        <w:rPr>
-          <w:color w:val="auto"/>
-          <w:sz w:val="20"/>
-          <w:szCs w:val="20"/>
-        </w:rPr>
-        <w:t xml:space="preserve"> initiative at large.</w:t>
+          <w:sz w:val="20"/>
+          <w:szCs w:val="20"/>
+        </w:rPr>
+        <w:t xml:space="preserve">. </w:t>
+      </w:r>
+      <w:r>
+        <w:rPr>
+          <w:bCs/>
+          <w:sz w:val="20"/>
+          <w:szCs w:val="20"/>
+        </w:rPr>
+        <w:t>An open community dedicated to promoting the R programming language in Ilorin, Nigeria, and supporting the R Consortium initiative. Driving efforts to advance R's use in big data analytics, federated discovery, and applications across business, healthcare, and clinical research. Facilitating continuous collaboration among R users at all levels to foster growth in data science across Nigeria.</w:t>
       </w:r>
     </w:p>
     <w:p>
@@ -7903,6 +7835,7 @@
           <w:sz w:val="20"/>
           <w:szCs w:val="20"/>
         </w:rPr>
+        <w:lastRenderedPageBreak/>
         <w:t>Dec. 2020</w:t>
       </w:r>
       <w:r>
@@ -7958,7 +7891,6 @@
           <w:sz w:val="20"/>
           <w:szCs w:val="20"/>
         </w:rPr>
-        <w:lastRenderedPageBreak/>
         <w:t>Oct. 2020</w:t>
       </w:r>
       <w:r>
@@ -8524,6 +8456,7 @@
         <w:pStyle w:val="cdt4ke"/>
         <w:spacing w:before="240" w:beforeAutospacing="0" w:after="0" w:afterAutospacing="0" w:line="360" w:lineRule="auto"/>
         <w:ind w:left="720" w:hanging="720"/>
+        <w:jc w:val="both"/>
         <w:rPr>
           <w:rFonts w:ascii="Arial" w:hAnsi="Arial" w:cs="Arial"/>
           <w:sz w:val="20"/>
@@ -8552,7 +8485,8 @@
       </w:r>
       <w:r>
         <w:rPr>
-          <w:rFonts w:ascii="Arial" w:hAnsi="Arial" w:cs="Arial"/>
+          <w:rStyle w:val="Strong"/>
+          <w:rFonts w:ascii="Arial" w:eastAsia="Droid Sans Fallback" w:hAnsi="Arial" w:cs="Arial"/>
           <w:sz w:val="20"/>
           <w:szCs w:val="20"/>
         </w:rPr>
@@ -8562,6 +8496,7 @@
       <w:r>
         <w:rPr>
           <w:rFonts w:ascii="Arial" w:hAnsi="Arial" w:cs="Arial"/>
+          <w:bCs/>
           <w:sz w:val="20"/>
           <w:szCs w:val="20"/>
         </w:rPr>
@@ -8574,11 +8509,50 @@
           <w:sz w:val="20"/>
           <w:szCs w:val="20"/>
         </w:rPr>
-        <w:t xml:space="preserve"> is an R package that simplifies and streamlines the process of reading and processing large volumes of data.</w:t>
-      </w:r>
-      <w:r>
-        <w:rPr>
-          <w:rFonts w:ascii="Arial" w:hAnsi="Arial" w:cs="Arial"/>
+        <w:t xml:space="preserve"> is a user-friendly R package that simplifies importing and processing large datasets. It efficiently reads multiple sheets from Excel or Google Sheets and </w:t>
+      </w:r>
+      <w:r>
+        <w:rPr>
+          <w:rFonts w:ascii="Arial" w:hAnsi="Arial" w:cs="Arial"/>
+          <w:sz w:val="20"/>
+          <w:szCs w:val="20"/>
+        </w:rPr>
+        <w:t>processes</w:t>
+      </w:r>
+      <w:r>
+        <w:rPr>
+          <w:rFonts w:ascii="Arial" w:hAnsi="Arial" w:cs="Arial"/>
+          <w:sz w:val="20"/>
+          <w:szCs w:val="20"/>
+        </w:rPr>
+        <w:t xml:space="preserve"> CSV files from a directory. Additionally, it seamlessly imports labelled data from SPSS and Stata, automatically converting coded values to labels, reducing manual effort. </w:t>
+      </w:r>
+      <w:r>
+        <w:rPr>
+          <w:rFonts w:ascii="Arial" w:hAnsi="Arial" w:cs="Arial"/>
+          <w:bCs/>
+          <w:sz w:val="20"/>
+          <w:szCs w:val="20"/>
+        </w:rPr>
+        <w:t xml:space="preserve">This makes </w:t>
+      </w:r>
+      <w:proofErr w:type="spellStart"/>
+      <w:r>
+        <w:rPr>
+          <w:rFonts w:ascii="Arial" w:hAnsi="Arial" w:cs="Arial"/>
+          <w:bCs/>
+          <w:sz w:val="20"/>
+          <w:szCs w:val="20"/>
+        </w:rPr>
+        <w:t>bulkreadr</w:t>
+      </w:r>
+      <w:proofErr w:type="spellEnd"/>
+      <w:r>
+        <w:rPr>
+          <w:rFonts w:ascii="Arial" w:hAnsi="Arial" w:cs="Arial"/>
+          <w:bCs/>
+          <w:sz w:val="20"/>
+          <w:szCs w:val="20"/>
         </w:rPr>
         <w:t xml:space="preserve"> </w:t>
       </w:r>
@@ -8588,7 +8562,15 @@
           <w:sz w:val="20"/>
           <w:szCs w:val="20"/>
         </w:rPr>
-        <w:t xml:space="preserve">It allows users to efficiently read multiple sheets from Microsoft Excel/Google Sheets workbooks and multiple CSV files from a directory.  </w:t>
+        <w:t>an essential tool for data analysts and researchers aiming to save time and optimize workflows.</w:t>
+      </w:r>
+      <w:r>
+        <w:rPr>
+          <w:rFonts w:ascii="Arial" w:hAnsi="Arial" w:cs="Arial"/>
+          <w:sz w:val="20"/>
+          <w:szCs w:val="20"/>
+        </w:rPr>
+        <w:t xml:space="preserve">  </w:t>
       </w:r>
       <w:hyperlink r:id="rId26" w:history="1">
         <w:r>
@@ -8668,7 +8650,17 @@
           <w:sz w:val="20"/>
           <w:szCs w:val="20"/>
         </w:rPr>
-        <w:t xml:space="preserve">Forstringr enables complex string manipulation in R especially to those more familiar with </w:t>
+        <w:t>Forstringr enables complex st</w:t>
+      </w:r>
+      <w:bookmarkStart w:id="3" w:name="_GoBack"/>
+      <w:bookmarkEnd w:id="3"/>
+      <w:r>
+        <w:rPr>
+          <w:rFonts w:ascii="Arial" w:hAnsi="Arial" w:cs="Arial"/>
+          <w:sz w:val="20"/>
+          <w:szCs w:val="20"/>
+        </w:rPr>
+        <w:t xml:space="preserve">ring manipulation in R especially to those more familiar with </w:t>
       </w:r>
       <w:proofErr w:type="gramStart"/>
       <w:r>
@@ -8799,8 +8791,6 @@
         </w:rPr>
         <w:t>6782</w:t>
       </w:r>
-      <w:bookmarkStart w:id="3" w:name="_GoBack"/>
-      <w:bookmarkEnd w:id="3"/>
     </w:p>
     <w:p>
       <w:pPr>
@@ -9120,6 +9110,7 @@
           <w:sz w:val="20"/>
           <w:szCs w:val="20"/>
         </w:rPr>
+        <w:lastRenderedPageBreak/>
         <w:t>Mastering Shiny Solutions</w:t>
       </w:r>
       <w:r>
@@ -9234,7 +9225,6 @@
           <w:sz w:val="20"/>
           <w:szCs w:val="20"/>
         </w:rPr>
-        <w:lastRenderedPageBreak/>
         <w:t>COVID-19</w:t>
       </w:r>
       <w:r>
@@ -10041,137 +10031,295 @@
     </w:pPr>
     <w:r>
       <w:rPr>
-        <w:rFonts w:ascii="Times New Roman" w:hAnsi="Times New Roman"/>
         <w:noProof/>
-        <w:sz w:val="28"/>
-        <w:szCs w:val="28"/>
-      </w:rPr>
-      <w:drawing>
-        <wp:anchor distT="0" distB="0" distL="114300" distR="114300" simplePos="0" relativeHeight="251661312" behindDoc="0" locked="0" layoutInCell="1" allowOverlap="1" wp14:anchorId="02BBFAEA" wp14:editId="61331BF0">
-          <wp:simplePos x="0" y="0"/>
-          <wp:positionH relativeFrom="column">
-            <wp:posOffset>4562475</wp:posOffset>
-          </wp:positionH>
-          <wp:positionV relativeFrom="paragraph">
-            <wp:posOffset>114300</wp:posOffset>
-          </wp:positionV>
-          <wp:extent cx="1019175" cy="352425"/>
-          <wp:effectExtent l="0" t="0" r="9525" b="9525"/>
-          <wp:wrapNone/>
-          <wp:docPr id="23" name="Picture 23">
-            <a:hlinkClick xmlns:a="http://schemas.openxmlformats.org/drawingml/2006/main" r:id="rId1" tooltip="Active on stackoverflow"/>
-          </wp:docPr>
-          <wp:cNvGraphicFramePr>
-            <a:graphicFrameLocks xmlns:a="http://schemas.openxmlformats.org/drawingml/2006/main" noChangeAspect="1"/>
-          </wp:cNvGraphicFramePr>
-          <a:graphic xmlns:a="http://schemas.openxmlformats.org/drawingml/2006/main">
-            <a:graphicData uri="http://schemas.openxmlformats.org/drawingml/2006/picture">
-              <pic:pic xmlns:pic="http://schemas.openxmlformats.org/drawingml/2006/picture">
-                <pic:nvPicPr>
-                  <pic:cNvPr id="46" name="Picture 46">
-                    <a:hlinkClick r:id="rId1" tooltip="Active on stackoverflow"/>
-                  </pic:cNvPr>
-                  <pic:cNvPicPr/>
-                </pic:nvPicPr>
-                <pic:blipFill>
-                  <a:blip r:embed="rId2">
-                    <a:extLst>
-                      <a:ext uri="{28A0092B-C50C-407E-A947-70E740481C1C}">
-                        <a14:useLocalDpi xmlns:a14="http://schemas.microsoft.com/office/drawing/2010/main" val="0"/>
-                      </a:ext>
-                    </a:extLst>
-                  </a:blip>
-                  <a:stretch>
-                    <a:fillRect/>
-                  </a:stretch>
-                </pic:blipFill>
-                <pic:spPr>
-                  <a:xfrm>
-                    <a:off x="0" y="0"/>
-                    <a:ext cx="1026799" cy="355061"/>
-                  </a:xfrm>
-                  <a:prstGeom prst="rect">
-                    <a:avLst/>
-                  </a:prstGeom>
-                </pic:spPr>
-              </pic:pic>
-            </a:graphicData>
-          </a:graphic>
-          <wp14:sizeRelH relativeFrom="margin">
-            <wp14:pctWidth>0</wp14:pctWidth>
-          </wp14:sizeRelH>
-          <wp14:sizeRelV relativeFrom="margin">
-            <wp14:pctHeight>0</wp14:pctHeight>
-          </wp14:sizeRelV>
-        </wp:anchor>
-      </w:drawing>
-    </w:r>
-    <w:r>
-      <w:rPr>
-        <w:rFonts w:asciiTheme="minorHAnsi" w:eastAsia="Cambria" w:hAnsiTheme="minorHAnsi" w:cs="Cambria"/>
-        <w:noProof/>
-        <w:sz w:val="24"/>
-        <w:szCs w:val="24"/>
-      </w:rPr>
-      <w:drawing>
-        <wp:anchor distT="0" distB="0" distL="114300" distR="114300" simplePos="0" relativeHeight="251662336" behindDoc="0" locked="0" layoutInCell="1" allowOverlap="1" wp14:anchorId="04C68FB8" wp14:editId="50842E86">
-          <wp:simplePos x="0" y="0"/>
-          <wp:positionH relativeFrom="column">
-            <wp:posOffset>4057649</wp:posOffset>
-          </wp:positionH>
-          <wp:positionV relativeFrom="paragraph">
-            <wp:posOffset>171449</wp:posOffset>
-          </wp:positionV>
-          <wp:extent cx="390525" cy="352425"/>
-          <wp:effectExtent l="0" t="0" r="9525" b="9525"/>
-          <wp:wrapNone/>
-          <wp:docPr id="24" name="image5.png" descr="Image result for website icon">
-            <a:hlinkClick xmlns:a="http://schemas.openxmlformats.org/drawingml/2006/main" r:id="rId3" tooltip="My website"/>
-          </wp:docPr>
-          <wp:cNvGraphicFramePr/>
-          <a:graphic xmlns:a="http://schemas.openxmlformats.org/drawingml/2006/main">
-            <a:graphicData uri="http://schemas.openxmlformats.org/drawingml/2006/picture">
-              <pic:pic xmlns:pic="http://schemas.openxmlformats.org/drawingml/2006/picture">
-                <pic:nvPicPr>
-                  <pic:cNvPr id="34" name="image5.png" descr="Image result for website icon">
-                    <a:hlinkClick r:id="rId3" tooltip="My website"/>
-                  </pic:cNvPr>
-                  <pic:cNvPicPr preferRelativeResize="0"/>
-                </pic:nvPicPr>
-                <pic:blipFill>
-                  <a:blip r:embed="rId4" cstate="print">
-                    <a:extLst>
-                      <a:ext uri="{28A0092B-C50C-407E-A947-70E740481C1C}">
-                        <a14:useLocalDpi xmlns:a14="http://schemas.microsoft.com/office/drawing/2010/main" val="0"/>
-                      </a:ext>
-                    </a:extLst>
-                  </a:blip>
-                  <a:srcRect/>
-                  <a:stretch>
-                    <a:fillRect/>
-                  </a:stretch>
-                </pic:blipFill>
-                <pic:spPr>
-                  <a:xfrm>
-                    <a:off x="0" y="0"/>
-                    <a:ext cx="390525" cy="352425"/>
-                  </a:xfrm>
-                  <a:prstGeom prst="rect">
-                    <a:avLst/>
-                  </a:prstGeom>
-                  <a:ln/>
-                </pic:spPr>
-              </pic:pic>
-            </a:graphicData>
-          </a:graphic>
-          <wp14:sizeRelH relativeFrom="margin">
-            <wp14:pctWidth>0</wp14:pctWidth>
-          </wp14:sizeRelH>
-          <wp14:sizeRelV relativeFrom="margin">
-            <wp14:pctHeight>0</wp14:pctHeight>
-          </wp14:sizeRelV>
-        </wp:anchor>
-      </w:drawing>
+      </w:rPr>
+      <mc:AlternateContent>
+        <mc:Choice Requires="wpg">
+          <w:drawing>
+            <wp:anchor distT="0" distB="0" distL="114300" distR="114300" simplePos="0" relativeHeight="251659264" behindDoc="0" locked="0" layoutInCell="1" allowOverlap="1" wp14:anchorId="4C1BD098" wp14:editId="621E25E4">
+              <wp:simplePos x="0" y="0"/>
+              <wp:positionH relativeFrom="column">
+                <wp:posOffset>4057650</wp:posOffset>
+              </wp:positionH>
+              <wp:positionV relativeFrom="paragraph">
+                <wp:posOffset>82550</wp:posOffset>
+              </wp:positionV>
+              <wp:extent cx="2562225" cy="740410"/>
+              <wp:effectExtent l="0" t="0" r="9525" b="2540"/>
+              <wp:wrapNone/>
+              <wp:docPr id="3" name="Group 3"/>
+              <wp:cNvGraphicFramePr/>
+              <a:graphic xmlns:a="http://schemas.openxmlformats.org/drawingml/2006/main">
+                <a:graphicData uri="http://schemas.microsoft.com/office/word/2010/wordprocessingGroup">
+                  <wpg:wgp>
+                    <wpg:cNvGrpSpPr/>
+                    <wpg:grpSpPr>
+                      <a:xfrm>
+                        <a:off x="0" y="0"/>
+                        <a:ext cx="2562225" cy="740410"/>
+                        <a:chOff x="0" y="0"/>
+                        <a:chExt cx="2562225" cy="740410"/>
+                      </a:xfrm>
+                    </wpg:grpSpPr>
+                    <pic:pic xmlns:pic="http://schemas.openxmlformats.org/drawingml/2006/picture">
+                      <pic:nvPicPr>
+                        <pic:cNvPr id="14" name="Picture 14">
+                          <a:hlinkClick r:id="rId1" tooltip="Let's connect on LinkedIn"/>
+                        </pic:cNvPr>
+                        <pic:cNvPicPr>
+                          <a:picLocks noChangeAspect="1"/>
+                        </pic:cNvPicPr>
+                      </pic:nvPicPr>
+                      <pic:blipFill>
+                        <a:blip r:embed="rId2" cstate="print">
+                          <a:extLst>
+                            <a:ext uri="{28A0092B-C50C-407E-A947-70E740481C1C}">
+                              <a14:useLocalDpi xmlns:a14="http://schemas.microsoft.com/office/drawing/2010/main" val="0"/>
+                            </a:ext>
+                          </a:extLst>
+                        </a:blip>
+                        <a:stretch>
+                          <a:fillRect/>
+                        </a:stretch>
+                      </pic:blipFill>
+                      <pic:spPr>
+                        <a:xfrm>
+                          <a:off x="1562100" y="31750"/>
+                          <a:ext cx="868680" cy="209550"/>
+                        </a:xfrm>
+                        <a:prstGeom prst="rect">
+                          <a:avLst/>
+                        </a:prstGeom>
+                      </pic:spPr>
+                    </pic:pic>
+                    <pic:pic xmlns:pic="http://schemas.openxmlformats.org/drawingml/2006/picture">
+                      <pic:nvPicPr>
+                        <pic:cNvPr id="16" name="Picture 16">
+                          <a:hlinkClick r:id="rId3" tooltip="Active on stackoverflow"/>
+                        </pic:cNvPr>
+                        <pic:cNvPicPr>
+                          <a:picLocks noChangeAspect="1"/>
+                        </pic:cNvPicPr>
+                      </pic:nvPicPr>
+                      <pic:blipFill>
+                        <a:blip r:embed="rId4">
+                          <a:extLst>
+                            <a:ext uri="{28A0092B-C50C-407E-A947-70E740481C1C}">
+                              <a14:useLocalDpi xmlns:a14="http://schemas.microsoft.com/office/drawing/2010/main" val="0"/>
+                            </a:ext>
+                          </a:extLst>
+                        </a:blip>
+                        <a:stretch>
+                          <a:fillRect/>
+                        </a:stretch>
+                      </pic:blipFill>
+                      <pic:spPr>
+                        <a:xfrm>
+                          <a:off x="508000" y="0"/>
+                          <a:ext cx="1019175" cy="352425"/>
+                        </a:xfrm>
+                        <a:prstGeom prst="rect">
+                          <a:avLst/>
+                        </a:prstGeom>
+                      </pic:spPr>
+                    </pic:pic>
+                    <pic:pic xmlns:pic="http://schemas.openxmlformats.org/drawingml/2006/picture">
+                      <pic:nvPicPr>
+                        <pic:cNvPr id="17" name="image5.png" descr="Image result for website icon">
+                          <a:hlinkClick r:id="rId5" tooltip="My website"/>
+                        </pic:cNvPr>
+                        <pic:cNvPicPr/>
+                      </pic:nvPicPr>
+                      <pic:blipFill>
+                        <a:blip r:embed="rId6" cstate="print">
+                          <a:extLst>
+                            <a:ext uri="{28A0092B-C50C-407E-A947-70E740481C1C}">
+                              <a14:useLocalDpi xmlns:a14="http://schemas.microsoft.com/office/drawing/2010/main" val="0"/>
+                            </a:ext>
+                          </a:extLst>
+                        </a:blip>
+                        <a:srcRect/>
+                        <a:stretch>
+                          <a:fillRect/>
+                        </a:stretch>
+                      </pic:blipFill>
+                      <pic:spPr>
+                        <a:xfrm>
+                          <a:off x="0" y="63500"/>
+                          <a:ext cx="390525" cy="352425"/>
+                        </a:xfrm>
+                        <a:prstGeom prst="rect">
+                          <a:avLst/>
+                        </a:prstGeom>
+                        <a:ln/>
+                      </pic:spPr>
+                    </pic:pic>
+                    <pic:pic xmlns:pic="http://schemas.openxmlformats.org/drawingml/2006/picture">
+                      <pic:nvPicPr>
+                        <pic:cNvPr id="18" name="Picture 18" descr="C:\Users\ogund\AppData\Local\Microsoft\Windows\INetCache\Content.MSO\975E8338.tmp">
+                          <a:hlinkClick r:id="rId7" tooltip="GitHub"/>
+                        </pic:cNvPr>
+                        <pic:cNvPicPr>
+                          <a:picLocks noChangeAspect="1"/>
+                        </pic:cNvPicPr>
+                      </pic:nvPicPr>
+                      <pic:blipFill>
+                        <a:blip r:embed="rId8" cstate="print">
+                          <a:extLst>
+                            <a:ext uri="{28A0092B-C50C-407E-A947-70E740481C1C}">
+                              <a14:useLocalDpi xmlns:a14="http://schemas.microsoft.com/office/drawing/2010/main" val="0"/>
+                            </a:ext>
+                          </a:extLst>
+                        </a:blip>
+                        <a:srcRect/>
+                        <a:stretch>
+                          <a:fillRect/>
+                        </a:stretch>
+                      </pic:blipFill>
+                      <pic:spPr bwMode="auto">
+                        <a:xfrm>
+                          <a:off x="1943100" y="387350"/>
+                          <a:ext cx="619125" cy="352425"/>
+                        </a:xfrm>
+                        <a:prstGeom prst="rect">
+                          <a:avLst/>
+                        </a:prstGeom>
+                        <a:ln/>
+                      </pic:spPr>
+                    </pic:pic>
+                    <pic:pic xmlns:pic="http://schemas.openxmlformats.org/drawingml/2006/picture">
+                      <pic:nvPicPr>
+                        <pic:cNvPr id="19" name="Picture 7" descr="A black square with white x in it&#10;&#10;Description automatically generated">
+                          <a:hlinkClick r:id="rId9"/>
+                        </pic:cNvPr>
+                        <pic:cNvPicPr>
+                          <a:picLocks noChangeAspect="1"/>
+                        </pic:cNvPicPr>
+                      </pic:nvPicPr>
+                      <pic:blipFill>
+                        <a:blip r:embed="rId10">
+                          <a:extLst>
+                            <a:ext uri="{28A0092B-C50C-407E-A947-70E740481C1C}">
+                              <a14:useLocalDpi xmlns:a14="http://schemas.microsoft.com/office/drawing/2010/main" val="0"/>
+                            </a:ext>
+                          </a:extLst>
+                        </a:blip>
+                        <a:srcRect/>
+                        <a:stretch>
+                          <a:fillRect/>
+                        </a:stretch>
+                      </pic:blipFill>
+                      <pic:spPr bwMode="auto">
+                        <a:xfrm>
+                          <a:off x="1181100" y="419100"/>
+                          <a:ext cx="317500" cy="319405"/>
+                        </a:xfrm>
+                        <a:prstGeom prst="rect">
+                          <a:avLst/>
+                        </a:prstGeom>
+                        <a:noFill/>
+                      </pic:spPr>
+                    </pic:pic>
+                    <pic:pic xmlns:pic="http://schemas.openxmlformats.org/drawingml/2006/picture">
+                      <pic:nvPicPr>
+                        <pic:cNvPr id="20" name="Picture 20" descr="Aaron Tay's Musings about librarianship : 8 surprising things I learnt  about Google Scholar">
+                          <a:hlinkClick r:id="rId11"/>
+                        </pic:cNvPr>
+                        <pic:cNvPicPr>
+                          <a:picLocks noChangeAspect="1"/>
+                        </pic:cNvPicPr>
+                      </pic:nvPicPr>
+                      <pic:blipFill rotWithShape="1">
+                        <a:blip r:embed="rId12" cstate="print">
+                          <a:extLst>
+                            <a:ext uri="{28A0092B-C50C-407E-A947-70E740481C1C}">
+                              <a14:useLocalDpi xmlns:a14="http://schemas.microsoft.com/office/drawing/2010/main" val="0"/>
+                            </a:ext>
+                          </a:extLst>
+                        </a:blip>
+                        <a:srcRect l="19662" t="5039" r="28082" b="50576"/>
+                        <a:stretch/>
+                      </pic:blipFill>
+                      <pic:spPr bwMode="auto">
+                        <a:xfrm>
+                          <a:off x="12700" y="438150"/>
+                          <a:ext cx="800100" cy="302260"/>
+                        </a:xfrm>
+                        <a:prstGeom prst="rect">
+                          <a:avLst/>
+                        </a:prstGeom>
+                        <a:noFill/>
+                        <a:ln>
+                          <a:noFill/>
+                        </a:ln>
+                        <a:extLst>
+                          <a:ext uri="{53640926-AAD7-44D8-BBD7-CCE9431645EC}">
+                            <a14:shadowObscured xmlns:a14="http://schemas.microsoft.com/office/drawing/2010/main"/>
+                          </a:ext>
+                        </a:extLst>
+                      </pic:spPr>
+                    </pic:pic>
+                  </wpg:wgp>
+                </a:graphicData>
+              </a:graphic>
+            </wp:anchor>
+          </w:drawing>
+        </mc:Choice>
+        <mc:Fallback>
+          <w:pict>
+            <v:group w14:anchorId="5F18E302" id="Group 3" o:spid="_x0000_s1026" style="position:absolute;margin-left:319.5pt;margin-top:6.5pt;width:201.75pt;height:58.3pt;z-index:251659264" coordsize="25622,7404" o:gfxdata="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">
+              <v:shapetype id="_x0000_t75" coordsize="21600,21600" o:spt="75" o:preferrelative="t" path="m@4@5l@4@11@9@11@9@5xe" filled="f" stroked="f">
+                <v:stroke joinstyle="miter"/>
+                <v:formulas>
+                  <v:f eqn="if lineDrawn pixelLineWidth 0"/>
+                  <v:f eqn="sum @0 1 0"/>
+                  <v:f eqn="sum 0 0 @1"/>
+                  <v:f eqn="prod @2 1 2"/>
+                  <v:f eqn="prod @3 21600 pixelWidth"/>
+                  <v:f eqn="prod @3 21600 pixelHeight"/>
+                  <v:f eqn="sum @0 0 1"/>
+                  <v:f eqn="prod @6 1 2"/>
+                  <v:f eqn="prod @7 21600 pixelWidth"/>
+                  <v:f eqn="sum @8 21600 0"/>
+                  <v:f eqn="prod @7 21600 pixelHeight"/>
+                  <v:f eqn="sum @10 21600 0"/>
+                </v:formulas>
+                <v:path o:extrusionok="f" gradientshapeok="t" o:connecttype="rect"/>
+                <o:lock v:ext="edit" aspectratio="t"/>
+              </v:shapetype>
+              <v:shape id="Picture 14" o:spid="_x0000_s1027" type="#_x0000_t75" href="http://www.linkedin.com/in/gbganalyst" title="Let's connect on LinkedIn" style="position:absolute;left:15621;top:317;width:8686;height:2096;visibility:visible;mso-wrap-style:square" o:gfxdata="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" o:button="t">
+                <v:fill o:detectmouseclick="t"/>
+                <v:imagedata r:id="rId13" o:title=""/>
+                <v:path arrowok="t"/>
+              </v:shape>
+              <v:shape id="Picture 16" o:spid="_x0000_s1028" type="#_x0000_t75" href="https://stackoverflow.com/users/9335054/gbganalyst" title="Active on stackoverflow" style="position:absolute;left:5080;width:10191;height:3524;visibility:visible;mso-wrap-style:square" o:gfxdata="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" o:button="t">
+                <v:fill o:detectmouseclick="t"/>
+                <v:imagedata r:id="rId14" o:title=""/>
+                <v:path arrowok="t"/>
+              </v:shape>
+              <v:shape id="image5.png" o:spid="_x0000_s1029" type="#_x0000_t75" alt="Image result for website icon" href="https://gbganalyst.github.io/" title="My website" style="position:absolute;top:635;width:3905;height:3524;visibility:visible;mso-wrap-style:square" o:gfxdata="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" o:button="t">
+                <v:fill o:detectmouseclick="t"/>
+                <v:imagedata r:id="rId15" o:title="Image result for website icon"/>
+              </v:shape>
+              <v:shape id="Picture 18" o:spid="_x0000_s1030" type="#_x0000_t75" href="http://www.github.com/gbganalyst" title="GitHub" style="position:absolute;left:19431;top:3873;width:6191;height:3524;visibility:visible;mso-wrap-style:square" o:gfxdata="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" o:button="t">
+                <v:fill o:detectmouseclick="t"/>
+                <v:imagedata r:id="rId16" o:title="975E8338"/>
+                <v:path arrowok="t"/>
+              </v:shape>
+              <v:shape id="Picture 7" o:spid="_x0000_s1031" type="#_x0000_t75" alt="A black square with white x in it&#10;&#10;Description automatically generated" href="https://twitter.com/gbganalyst" style="position:absolute;left:11811;top:4191;width:3175;height:3194;visibility:visible;mso-wrap-style:square" o:gfxdata="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" o:button="t">
+                <v:fill o:detectmouseclick="t"/>
+                <v:imagedata r:id="rId17" o:title="A black square with white x in it&#10;&#10;Description automatically generated"/>
+                <v:path arrowok="t"/>
+              </v:shape>
+              <v:shape id="Picture 20" o:spid="_x0000_s1032" type="#_x0000_t75" alt="Aaron Tay's Musings about librarianship : 8 surprising things I learnt  about Google Scholar" href="https://scholar.google.com/citations?hl=en&amp;user=4Lzit9EAAAAJ&amp;view_op=list_works&amp;authuser=1&amp;gmla=AJsN-F57sALeBaD6T8HTbAYLsTfj_vi4H_pKOmuRSQUBuwIAH-BEcKmnHAtpXkcwRtslSIgTNaKgC-rBkEB0YHl1BG7bdGI6kXq1j_u5Qg2DR6bFIINET30" style="position:absolute;left:127;top:4381;width:8001;height:3023;visibility:visible;mso-wrap-style:square" o:gfxdata="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" o:button="t">
+                <v:fill o:detectmouseclick="t"/>
+                <v:imagedata r:id="rId18" o:title=" 8 surprising things I learnt  about Google Scholar" croptop="3302f" cropbottom="33145f" cropleft="12886f" cropright="18404f"/>
+                <v:path arrowok="t"/>
+              </v:shape>
+            </v:group>
+          </w:pict>
+        </mc:Fallback>
+      </mc:AlternateContent>
     </w:r>
   </w:p>
   <w:p>
@@ -10186,145 +10334,11 @@
         <w:tab w:val="clear" w:pos="4680"/>
         <w:tab w:val="clear" w:pos="9360"/>
         <w:tab w:val="left" w:pos="3570"/>
+        <w:tab w:val="left" w:pos="4220"/>
       </w:tabs>
     </w:pPr>
     <w:r>
-      <w:rPr>
-        <w:noProof/>
-        <w:sz w:val="18"/>
-        <w:szCs w:val="18"/>
-      </w:rPr>
-      <w:drawing>
-        <wp:anchor distT="0" distB="0" distL="114300" distR="114300" simplePos="0" relativeHeight="251663360" behindDoc="1" locked="0" layoutInCell="1" allowOverlap="1" wp14:anchorId="70AB286F" wp14:editId="41894EBD">
-          <wp:simplePos x="0" y="0"/>
-          <wp:positionH relativeFrom="column">
-            <wp:posOffset>5997575</wp:posOffset>
-          </wp:positionH>
-          <wp:positionV relativeFrom="paragraph">
-            <wp:posOffset>131668</wp:posOffset>
-          </wp:positionV>
-          <wp:extent cx="619125" cy="352425"/>
-          <wp:effectExtent l="0" t="0" r="9525" b="9525"/>
-          <wp:wrapNone/>
-          <wp:docPr id="28" name="Picture 28" descr="C:\Users\ogund\AppData\Local\Microsoft\Windows\INetCache\Content.MSO\975E8338.tmp">
-            <a:hlinkClick xmlns:a="http://schemas.openxmlformats.org/drawingml/2006/main" r:id="rId5" tooltip="GitHub"/>
-          </wp:docPr>
-          <wp:cNvGraphicFramePr>
-            <a:graphicFrameLocks xmlns:a="http://schemas.openxmlformats.org/drawingml/2006/main" noChangeAspect="1"/>
-          </wp:cNvGraphicFramePr>
-          <a:graphic xmlns:a="http://schemas.openxmlformats.org/drawingml/2006/main">
-            <a:graphicData uri="http://schemas.openxmlformats.org/drawingml/2006/picture">
-              <pic:pic xmlns:pic="http://schemas.openxmlformats.org/drawingml/2006/picture">
-                <pic:nvPicPr>
-                  <pic:cNvPr id="35" name="Picture 35" descr="C:\Users\ogund\AppData\Local\Microsoft\Windows\INetCache\Content.MSO\975E8338.tmp">
-                    <a:hlinkClick r:id="rId5" tooltip="GitHub"/>
-                  </pic:cNvPr>
-                  <pic:cNvPicPr>
-                    <a:picLocks noChangeAspect="1" noChangeArrowheads="1"/>
-                  </pic:cNvPicPr>
-                </pic:nvPicPr>
-                <pic:blipFill>
-                  <a:blip r:embed="rId6" cstate="print">
-                    <a:extLst>
-                      <a:ext uri="{28A0092B-C50C-407E-A947-70E740481C1C}">
-                        <a14:useLocalDpi xmlns:a14="http://schemas.microsoft.com/office/drawing/2010/main" val="0"/>
-                      </a:ext>
-                    </a:extLst>
-                  </a:blip>
-                  <a:srcRect/>
-                  <a:stretch>
-                    <a:fillRect/>
-                  </a:stretch>
-                </pic:blipFill>
-                <pic:spPr bwMode="auto">
-                  <a:xfrm>
-                    <a:off x="0" y="0"/>
-                    <a:ext cx="619125" cy="352425"/>
-                  </a:xfrm>
-                  <a:prstGeom prst="rect">
-                    <a:avLst/>
-                  </a:prstGeom>
-                  <a:ln/>
-                </pic:spPr>
-              </pic:pic>
-            </a:graphicData>
-          </a:graphic>
-          <wp14:sizeRelH relativeFrom="margin">
-            <wp14:pctWidth>0</wp14:pctWidth>
-          </wp14:sizeRelH>
-          <wp14:sizeRelV relativeFrom="margin">
-            <wp14:pctHeight>0</wp14:pctHeight>
-          </wp14:sizeRelV>
-        </wp:anchor>
-      </w:drawing>
-    </w:r>
-    <w:r>
-      <w:rPr>
-        <w:noProof/>
-      </w:rPr>
-      <w:drawing>
-        <wp:anchor distT="0" distB="0" distL="114300" distR="114300" simplePos="0" relativeHeight="251667456" behindDoc="0" locked="0" layoutInCell="1" allowOverlap="1" wp14:anchorId="22F0E85E" wp14:editId="1E05028B">
-          <wp:simplePos x="0" y="0"/>
-          <wp:positionH relativeFrom="margin">
-            <wp:posOffset>5236968</wp:posOffset>
-          </wp:positionH>
-          <wp:positionV relativeFrom="paragraph">
-            <wp:posOffset>163228</wp:posOffset>
-          </wp:positionV>
-          <wp:extent cx="317876" cy="319652"/>
-          <wp:effectExtent l="0" t="0" r="6350" b="4445"/>
-          <wp:wrapNone/>
-          <wp:docPr id="1175530187" name="Picture 7" descr="A black square with white x in it&#10;&#10;Description automatically generated">
-            <a:hlinkClick xmlns:a="http://schemas.openxmlformats.org/drawingml/2006/main" r:id="rId7"/>
-          </wp:docPr>
-          <wp:cNvGraphicFramePr>
-            <a:graphicFrameLocks xmlns:a="http://schemas.openxmlformats.org/drawingml/2006/main" noChangeAspect="1"/>
-          </wp:cNvGraphicFramePr>
-          <a:graphic xmlns:a="http://schemas.openxmlformats.org/drawingml/2006/main">
-            <a:graphicData uri="http://schemas.openxmlformats.org/drawingml/2006/picture">
-              <pic:pic xmlns:pic="http://schemas.openxmlformats.org/drawingml/2006/picture">
-                <pic:nvPicPr>
-                  <pic:cNvPr id="1175530187" name="Picture 7" descr="A black square with white x in it&#10;&#10;Description automatically generated">
-                    <a:hlinkClick r:id="rId7"/>
-                  </pic:cNvPr>
-                  <pic:cNvPicPr>
-                    <a:picLocks noChangeAspect="1" noChangeArrowheads="1"/>
-                  </pic:cNvPicPr>
-                </pic:nvPicPr>
-                <pic:blipFill>
-                  <a:blip r:embed="rId8">
-                    <a:extLst>
-                      <a:ext uri="{28A0092B-C50C-407E-A947-70E740481C1C}">
-                        <a14:useLocalDpi xmlns:a14="http://schemas.microsoft.com/office/drawing/2010/main" val="0"/>
-                      </a:ext>
-                    </a:extLst>
-                  </a:blip>
-                  <a:srcRect/>
-                  <a:stretch>
-                    <a:fillRect/>
-                  </a:stretch>
-                </pic:blipFill>
-                <pic:spPr bwMode="auto">
-                  <a:xfrm>
-                    <a:off x="0" y="0"/>
-                    <a:ext cx="317876" cy="319652"/>
-                  </a:xfrm>
-                  <a:prstGeom prst="rect">
-                    <a:avLst/>
-                  </a:prstGeom>
-                  <a:noFill/>
-                </pic:spPr>
-              </pic:pic>
-            </a:graphicData>
-          </a:graphic>
-          <wp14:sizeRelH relativeFrom="margin">
-            <wp14:pctWidth>0</wp14:pctWidth>
-          </wp14:sizeRelH>
-          <wp14:sizeRelV relativeFrom="margin">
-            <wp14:pctHeight>0</wp14:pctHeight>
-          </wp14:sizeRelV>
-        </wp:anchor>
-      </w:drawing>
+      <w:tab/>
     </w:r>
     <w:r>
       <w:tab/>
@@ -10339,155 +10353,6 @@
       </w:tabs>
     </w:pPr>
     <w:r>
-      <w:rPr>
-        <w:noProof/>
-      </w:rPr>
-      <w:drawing>
-        <wp:anchor distT="0" distB="0" distL="114300" distR="114300" simplePos="0" relativeHeight="251664384" behindDoc="0" locked="0" layoutInCell="1" allowOverlap="1" wp14:anchorId="5923BEDB" wp14:editId="356130A1">
-          <wp:simplePos x="0" y="0"/>
-          <wp:positionH relativeFrom="column">
-            <wp:posOffset>4068445</wp:posOffset>
-          </wp:positionH>
-          <wp:positionV relativeFrom="paragraph">
-            <wp:posOffset>3175</wp:posOffset>
-          </wp:positionV>
-          <wp:extent cx="764540" cy="288925"/>
-          <wp:effectExtent l="0" t="0" r="0" b="0"/>
-          <wp:wrapThrough wrapText="bothSides">
-            <wp:wrapPolygon edited="0">
-              <wp:start x="0" y="0"/>
-              <wp:lineTo x="0" y="19938"/>
-              <wp:lineTo x="20990" y="19938"/>
-              <wp:lineTo x="20990" y="0"/>
-              <wp:lineTo x="0" y="0"/>
-            </wp:wrapPolygon>
-          </wp:wrapThrough>
-          <wp:docPr id="4" name="Picture 4" descr="Why Does Google Scholar Not Find My Research Paper? - Journal-Publishing.com">
-            <a:hlinkClick xmlns:a="http://schemas.openxmlformats.org/drawingml/2006/main" r:id="rId9" tooltip="Google Scholar Page for Publications"/>
-          </wp:docPr>
-          <wp:cNvGraphicFramePr>
-            <a:graphicFrameLocks xmlns:a="http://schemas.openxmlformats.org/drawingml/2006/main" noChangeAspect="1"/>
-          </wp:cNvGraphicFramePr>
-          <a:graphic xmlns:a="http://schemas.openxmlformats.org/drawingml/2006/main">
-            <a:graphicData uri="http://schemas.openxmlformats.org/drawingml/2006/picture">
-              <pic:pic xmlns:pic="http://schemas.openxmlformats.org/drawingml/2006/picture">
-                <pic:nvPicPr>
-                  <pic:cNvPr id="4" name="Picture 4" descr="Why Does Google Scholar Not Find My Research Paper? - Journal-Publishing.com">
-                    <a:hlinkClick r:id="rId9" tooltip="Google Scholar Page for Publications"/>
-                  </pic:cNvPr>
-                  <pic:cNvPicPr>
-                    <a:picLocks noChangeAspect="1" noChangeArrowheads="1"/>
-                  </pic:cNvPicPr>
-                </pic:nvPicPr>
-                <pic:blipFill rotWithShape="1">
-                  <a:blip r:embed="rId10">
-                    <a:extLst>
-                      <a:ext uri="{28A0092B-C50C-407E-A947-70E740481C1C}">
-                        <a14:useLocalDpi xmlns:a14="http://schemas.microsoft.com/office/drawing/2010/main" val="0"/>
-                      </a:ext>
-                    </a:extLst>
-                  </a:blip>
-                  <a:srcRect t="20749" b="22770"/>
-                  <a:stretch/>
-                </pic:blipFill>
-                <pic:spPr bwMode="auto">
-                  <a:xfrm>
-                    <a:off x="0" y="0"/>
-                    <a:ext cx="764540" cy="288925"/>
-                  </a:xfrm>
-                  <a:prstGeom prst="rect">
-                    <a:avLst/>
-                  </a:prstGeom>
-                  <a:noFill/>
-                  <a:ln>
-                    <a:noFill/>
-                  </a:ln>
-                  <a:extLst>
-                    <a:ext uri="{53640926-AAD7-44D8-BBD7-CCE9431645EC}">
-                      <a14:shadowObscured xmlns:a14="http://schemas.microsoft.com/office/drawing/2010/main"/>
-                    </a:ext>
-                  </a:extLst>
-                </pic:spPr>
-              </pic:pic>
-            </a:graphicData>
-          </a:graphic>
-          <wp14:sizeRelH relativeFrom="margin">
-            <wp14:pctWidth>0</wp14:pctWidth>
-          </wp14:sizeRelH>
-          <wp14:sizeRelV relativeFrom="margin">
-            <wp14:pctHeight>0</wp14:pctHeight>
-          </wp14:sizeRelV>
-        </wp:anchor>
-      </w:drawing>
-    </w:r>
-    <w:r>
-      <w:rPr>
-        <w:rFonts w:ascii="Times New Roman" w:eastAsia="Arial" w:hAnsi="Times New Roman"/>
-        <w:noProof/>
-        <w:sz w:val="32"/>
-        <w:szCs w:val="28"/>
-      </w:rPr>
-      <w:drawing>
-        <wp:anchor distT="0" distB="0" distL="114300" distR="114300" simplePos="0" relativeHeight="251659264" behindDoc="0" locked="0" layoutInCell="1" allowOverlap="1" wp14:anchorId="01A27F6C" wp14:editId="43270EF8">
-          <wp:simplePos x="0" y="0"/>
-          <wp:positionH relativeFrom="margin">
-            <wp:posOffset>5619750</wp:posOffset>
-          </wp:positionH>
-          <wp:positionV relativeFrom="paragraph">
-            <wp:posOffset>-400050</wp:posOffset>
-          </wp:positionV>
-          <wp:extent cx="868680" cy="209550"/>
-          <wp:effectExtent l="0" t="0" r="7620" b="0"/>
-          <wp:wrapNone/>
-          <wp:docPr id="29" name="Picture 29">
-            <a:hlinkClick xmlns:a="http://schemas.openxmlformats.org/drawingml/2006/main" r:id="rId11" tooltip="Let's connect on LinkedIn"/>
-          </wp:docPr>
-          <wp:cNvGraphicFramePr>
-            <a:graphicFrameLocks xmlns:a="http://schemas.openxmlformats.org/drawingml/2006/main" noChangeAspect="1"/>
-          </wp:cNvGraphicFramePr>
-          <a:graphic xmlns:a="http://schemas.openxmlformats.org/drawingml/2006/main">
-            <a:graphicData uri="http://schemas.openxmlformats.org/drawingml/2006/picture">
-              <pic:pic xmlns:pic="http://schemas.openxmlformats.org/drawingml/2006/picture">
-                <pic:nvPicPr>
-                  <pic:cNvPr id="29" name="Picture 29">
-                    <a:hlinkClick r:id="rId11" tooltip="Let's connect on LinkedIn"/>
-                  </pic:cNvPr>
-                  <pic:cNvPicPr/>
-                </pic:nvPicPr>
-                <pic:blipFill>
-                  <a:blip r:embed="rId12" cstate="print">
-                    <a:extLst>
-                      <a:ext uri="{28A0092B-C50C-407E-A947-70E740481C1C}">
-                        <a14:useLocalDpi xmlns:a14="http://schemas.microsoft.com/office/drawing/2010/main" val="0"/>
-                      </a:ext>
-                    </a:extLst>
-                  </a:blip>
-                  <a:stretch>
-                    <a:fillRect/>
-                  </a:stretch>
-                </pic:blipFill>
-                <pic:spPr>
-                  <a:xfrm>
-                    <a:off x="0" y="0"/>
-                    <a:ext cx="868680" cy="209550"/>
-                  </a:xfrm>
-                  <a:prstGeom prst="rect">
-                    <a:avLst/>
-                  </a:prstGeom>
-                </pic:spPr>
-              </pic:pic>
-            </a:graphicData>
-          </a:graphic>
-          <wp14:sizeRelH relativeFrom="margin">
-            <wp14:pctWidth>0</wp14:pctWidth>
-          </wp14:sizeRelH>
-          <wp14:sizeRelV relativeFrom="margin">
-            <wp14:pctHeight>0</wp14:pctHeight>
-          </wp14:sizeRelV>
-        </wp:anchor>
-      </w:drawing>
-    </w:r>
-    <w:r>
       <w:tab/>
     </w:r>
     <w:r>
@@ -10496,6 +10361,16 @@
     <w:r>
       <w:tab/>
     </w:r>
+  </w:p>
+  <w:p>
+    <w:pPr>
+      <w:pStyle w:val="Header"/>
+    </w:pPr>
+  </w:p>
+  <w:p>
+    <w:pPr>
+      <w:pStyle w:val="Header"/>
+    </w:pPr>
   </w:p>
 </w:hdr>
 </file>
@@ -13622,7 +13497,6 @@
   <w:style w:type="character" w:default="1" w:styleId="DefaultParagraphFont">
     <w:name w:val="Default Paragraph Font"/>
     <w:uiPriority w:val="1"/>
-    <w:semiHidden/>
     <w:unhideWhenUsed/>
   </w:style>
   <w:style w:type="table" w:default="1" w:styleId="TableNormal">
@@ -14455,7 +14329,7 @@
 </file>
 
 <file path=customXml/itemProps1.xml><?xml version="1.0" encoding="utf-8"?>
-<ds:datastoreItem xmlns:ds="http://schemas.openxmlformats.org/officeDocument/2006/customXml" ds:itemID="{15796239-AE76-449E-8545-FFA5DE835434}">
+<ds:datastoreItem xmlns:ds="http://schemas.openxmlformats.org/officeDocument/2006/customXml" ds:itemID="{D7DAE207-1146-40F7-9BED-56FDE3113842}">
   <ds:schemaRefs>
     <ds:schemaRef ds:uri="http://schemas.openxmlformats.org/officeDocument/2006/bibliography"/>
   </ds:schemaRefs>

</xml_diff>

<commit_message>
updated the website for sitemap
</commit_message>
<xml_diff>
--- a/cv/Ezekiel-Resume.docx
+++ b/cv/Ezekiel-Resume.docx
@@ -1841,12 +1841,11 @@
         </w:rPr>
         <w:t xml:space="preserve"> to the maintenance of R programming at the University of Warwick, United Kingdom (UK).</w:t>
       </w:r>
-      <w:bookmarkStart w:id="1" w:name="_GoBack"/>
-      <w:bookmarkEnd w:id="1"/>
     </w:p>
     <w:p>
       <w:pPr>
         <w:spacing w:line="276" w:lineRule="auto"/>
+        <w:ind w:left="709" w:hanging="709"/>
         <w:jc w:val="both"/>
         <w:rPr>
           <w:rFonts w:ascii="Arial" w:hAnsi="Arial" w:cs="Arial"/>
@@ -1880,28 +1879,7 @@
           <w:sz w:val="20"/>
           <w:szCs w:val="20"/>
         </w:rPr>
-        <w:t>Collaborative Scientific Software Development and Management of Open Source Scientific</w:t>
-      </w:r>
-    </w:p>
-    <w:p>
-      <w:pPr>
-        <w:spacing w:line="276" w:lineRule="auto"/>
-        <w:ind w:left="851" w:hanging="142"/>
-        <w:rPr>
-          <w:rFonts w:ascii="Arial" w:hAnsi="Arial" w:cs="Arial"/>
-          <w:color w:val="auto"/>
-          <w:sz w:val="20"/>
-          <w:szCs w:val="20"/>
-        </w:rPr>
-      </w:pPr>
-      <w:r>
-        <w:rPr>
-          <w:rFonts w:ascii="Arial" w:hAnsi="Arial" w:cs="Arial"/>
-          <w:color w:val="auto"/>
-          <w:sz w:val="20"/>
-          <w:szCs w:val="20"/>
-        </w:rPr>
-        <w:t>Packages, Italy</w:t>
+        <w:t>Participated in the UNESCO-ICTP Workshop on Collaborative Scientific Software Development and Management of Open-Source Scientific Packages in Trieste, Italy.</w:t>
       </w:r>
     </w:p>
     <w:p>
@@ -2428,7 +2406,7 @@
         <w:t xml:space="preserve">Work Experience </w:t>
       </w:r>
     </w:p>
-    <w:bookmarkStart w:id="2" w:name="_Hlk41140592"/>
+    <w:bookmarkStart w:id="1" w:name="_Hlk41140592"/>
     <w:p>
       <w:pPr>
         <w:pStyle w:val="Default"/>
@@ -3722,7 +3700,7 @@
         <w:t>Data Science Nigeria Activities:</w:t>
       </w:r>
     </w:p>
-    <w:bookmarkEnd w:id="2"/>
+    <w:bookmarkEnd w:id="1"/>
     <w:p>
       <w:pPr>
         <w:pStyle w:val="ListParagraph"/>
@@ -6445,7 +6423,7 @@
           <w:szCs w:val="20"/>
         </w:rPr>
       </w:pPr>
-      <w:bookmarkStart w:id="3" w:name="_Hlk83828269"/>
+      <w:bookmarkStart w:id="2" w:name="_Hlk83828269"/>
       <w:r>
         <w:rPr>
           <w:rFonts w:ascii="Arial" w:eastAsia="Calibri" w:hAnsi="Arial" w:cs="Arial"/>
@@ -6467,7 +6445,7 @@
         <w:t xml:space="preserve"> - Improving resilience, access to employment and education, facilitated by e-learning and data sharing in the Horn of Africa</w:t>
       </w:r>
     </w:p>
-    <w:bookmarkEnd w:id="3"/>
+    <w:bookmarkEnd w:id="2"/>
     <w:p>
       <w:pPr>
         <w:pBdr>
@@ -7442,13 +7420,7 @@
         <w:ind w:left="720" w:hanging="720"/>
         <w:jc w:val="both"/>
         <w:rPr>
-          <w:rStyle w:val="Hyperlink"/>
-          <w:rFonts w:ascii="Arial" w:eastAsia="Times New Roman" w:hAnsi="Arial" w:cs="Arial"/>
-          <w:color w:val="auto"/>
-          <w:spacing w:val="-1"/>
-          <w:sz w:val="20"/>
-          <w:szCs w:val="20"/>
-          <w:u w:val="none"/>
+          <w:sz w:val="20"/>
         </w:rPr>
       </w:pPr>
       <w:r>
@@ -7514,7 +7486,7 @@
           <w:szCs w:val="20"/>
           <w:u w:val="none"/>
         </w:rPr>
-        <w:t>2023</w:t>
+        <w:t>2024</w:t>
       </w:r>
       <w:r>
         <w:rPr>
@@ -7527,7 +7499,6 @@
           <w:u w:val="none"/>
         </w:rPr>
         <w:tab/>
-        <w:t xml:space="preserve">Award of recognition in Data Science </w:t>
       </w:r>
       <w:r>
         <w:rPr>
@@ -7539,8 +7510,9 @@
           <w:szCs w:val="20"/>
           <w:u w:val="none"/>
         </w:rPr>
-        <w:t>by Purpose in Tech</w:t>
-      </w:r>
+        <w:t xml:space="preserve">Honored as a </w:t>
+      </w:r>
+      <w:proofErr w:type="spellStart"/>
       <w:r>
         <w:rPr>
           <w:rStyle w:val="Hyperlink"/>
@@ -7551,7 +7523,84 @@
           <w:szCs w:val="20"/>
           <w:u w:val="none"/>
         </w:rPr>
-        <w:t>, August 12, 2023.</w:t>
+        <w:t>rOpenSci</w:t>
+      </w:r>
+      <w:proofErr w:type="spellEnd"/>
+      <w:r>
+        <w:rPr>
+          <w:rStyle w:val="Hyperlink"/>
+          <w:rFonts w:ascii="Arial" w:eastAsia="Times New Roman" w:hAnsi="Arial" w:cs="Arial"/>
+          <w:color w:val="auto"/>
+          <w:spacing w:val="-1"/>
+          <w:sz w:val="20"/>
+          <w:szCs w:val="20"/>
+          <w:u w:val="none"/>
+        </w:rPr>
+        <w:t xml:space="preserve"> Champion in the </w:t>
+      </w:r>
+      <w:proofErr w:type="spellStart"/>
+      <w:r>
+        <w:rPr>
+          <w:rStyle w:val="Hyperlink"/>
+          <w:rFonts w:ascii="Arial" w:eastAsia="Times New Roman" w:hAnsi="Arial" w:cs="Arial"/>
+          <w:color w:val="auto"/>
+          <w:spacing w:val="-1"/>
+          <w:sz w:val="20"/>
+          <w:szCs w:val="20"/>
+          <w:u w:val="none"/>
+        </w:rPr>
+        <w:t>rOpenSci</w:t>
+      </w:r>
+      <w:proofErr w:type="spellEnd"/>
+      <w:r>
+        <w:rPr>
+          <w:rStyle w:val="Hyperlink"/>
+          <w:rFonts w:ascii="Arial" w:eastAsia="Times New Roman" w:hAnsi="Arial" w:cs="Arial"/>
+          <w:color w:val="auto"/>
+          <w:spacing w:val="-1"/>
+          <w:sz w:val="20"/>
+          <w:szCs w:val="20"/>
+          <w:u w:val="none"/>
+        </w:rPr>
+        <w:t xml:space="preserve"> Champions Pro</w:t>
+      </w:r>
+      <w:bookmarkStart w:id="3" w:name="_GoBack"/>
+      <w:bookmarkEnd w:id="3"/>
+      <w:r>
+        <w:rPr>
+          <w:rStyle w:val="Hyperlink"/>
+          <w:rFonts w:ascii="Arial" w:eastAsia="Times New Roman" w:hAnsi="Arial" w:cs="Arial"/>
+          <w:color w:val="auto"/>
+          <w:spacing w:val="-1"/>
+          <w:sz w:val="20"/>
+          <w:szCs w:val="20"/>
+          <w:u w:val="none"/>
+        </w:rPr>
+        <w:t>gram, supported by the Chan Zuckerberg Initiative, advancing in</w:t>
+      </w:r>
+      <w:r>
+        <w:rPr>
+          <w:rStyle w:val="Hyperlink"/>
+          <w:rFonts w:ascii="Arial" w:eastAsia="Times New Roman" w:hAnsi="Arial" w:cs="Arial"/>
+          <w:color w:val="auto"/>
+          <w:spacing w:val="-1"/>
+          <w:sz w:val="20"/>
+          <w:szCs w:val="20"/>
+          <w:u w:val="none"/>
+        </w:rPr>
+        <w:t>clusive research software</w:t>
+      </w:r>
+      <w:r>
+        <w:rPr>
+          <w:rStyle w:val="Hyperlink"/>
+          <w:rFonts w:ascii="Arial" w:eastAsia="Times New Roman" w:hAnsi="Arial" w:cs="Arial"/>
+          <w:color w:val="auto"/>
+          <w:spacing w:val="-1"/>
+          <w:sz w:val="20"/>
+          <w:szCs w:val="20"/>
+          <w:u w:val="none"/>
+        </w:rPr>
+        <w:t xml:space="preserve">.  </w:t>
       </w:r>
     </w:p>
     <w:p>
@@ -7560,12 +7609,6 @@
         <w:ind w:left="720" w:hanging="720"/>
         <w:jc w:val="both"/>
         <w:rPr>
-          <w:rFonts w:ascii="Arial" w:hAnsi="Arial" w:cs="Arial"/>
-          <w:color w:val="auto"/>
-        </w:rPr>
-      </w:pPr>
-      <w:r>
-        <w:rPr>
           <w:rStyle w:val="Hyperlink"/>
           <w:rFonts w:ascii="Arial" w:eastAsia="Times New Roman" w:hAnsi="Arial" w:cs="Arial"/>
           <w:color w:val="auto"/>
@@ -7574,6 +7617,78 @@
           <w:szCs w:val="20"/>
           <w:u w:val="none"/>
         </w:rPr>
+      </w:pPr>
+      <w:r>
+        <w:rPr>
+          <w:rStyle w:val="Hyperlink"/>
+          <w:rFonts w:ascii="Arial" w:eastAsia="Times New Roman" w:hAnsi="Arial" w:cs="Arial"/>
+          <w:color w:val="auto"/>
+          <w:spacing w:val="-1"/>
+          <w:sz w:val="20"/>
+          <w:szCs w:val="20"/>
+          <w:u w:val="none"/>
+        </w:rPr>
+        <w:t>2023</w:t>
+      </w:r>
+      <w:r>
+        <w:rPr>
+          <w:rStyle w:val="Hyperlink"/>
+          <w:rFonts w:ascii="Arial" w:eastAsia="Times New Roman" w:hAnsi="Arial" w:cs="Arial"/>
+          <w:color w:val="auto"/>
+          <w:spacing w:val="-1"/>
+          <w:sz w:val="20"/>
+          <w:szCs w:val="20"/>
+          <w:u w:val="none"/>
+        </w:rPr>
+        <w:tab/>
+        <w:t xml:space="preserve">Award of recognition in Data Science </w:t>
+      </w:r>
+      <w:r>
+        <w:rPr>
+          <w:rStyle w:val="Hyperlink"/>
+          <w:rFonts w:ascii="Arial" w:eastAsia="Times New Roman" w:hAnsi="Arial" w:cs="Arial"/>
+          <w:color w:val="auto"/>
+          <w:spacing w:val="-1"/>
+          <w:sz w:val="20"/>
+          <w:szCs w:val="20"/>
+          <w:u w:val="none"/>
+        </w:rPr>
+        <w:t>by Purpose in Tech</w:t>
+      </w:r>
+      <w:r>
+        <w:rPr>
+          <w:rStyle w:val="Hyperlink"/>
+          <w:rFonts w:ascii="Arial" w:eastAsia="Times New Roman" w:hAnsi="Arial" w:cs="Arial"/>
+          <w:color w:val="auto"/>
+          <w:spacing w:val="-1"/>
+          <w:sz w:val="20"/>
+          <w:szCs w:val="20"/>
+          <w:u w:val="none"/>
+        </w:rPr>
+        <w:t>, August 12, 2023.</w:t>
+      </w:r>
+    </w:p>
+    <w:p>
+      <w:pPr>
+        <w:spacing w:after="240" w:line="360" w:lineRule="auto"/>
+        <w:ind w:left="720" w:hanging="720"/>
+        <w:jc w:val="both"/>
+        <w:rPr>
+          <w:rFonts w:ascii="Arial" w:hAnsi="Arial" w:cs="Arial"/>
+          <w:color w:val="auto"/>
+        </w:rPr>
+      </w:pPr>
+      <w:r>
+        <w:rPr>
+          <w:rStyle w:val="Hyperlink"/>
+          <w:rFonts w:ascii="Arial" w:eastAsia="Times New Roman" w:hAnsi="Arial" w:cs="Arial"/>
+          <w:color w:val="auto"/>
+          <w:spacing w:val="-1"/>
+          <w:sz w:val="20"/>
+          <w:szCs w:val="20"/>
+          <w:u w:val="none"/>
+        </w:rPr>
+        <w:lastRenderedPageBreak/>
         <w:t>2022</w:t>
       </w:r>
       <w:r>
@@ -7683,7 +7798,6 @@
           <w:sz w:val="20"/>
           <w:szCs w:val="20"/>
         </w:rPr>
-        <w:lastRenderedPageBreak/>
         <w:t>2020</w:t>
       </w:r>
       <w:r>
@@ -8851,6 +8965,7 @@
           <w:sz w:val="20"/>
           <w:szCs w:val="20"/>
         </w:rPr>
+        <w:lastRenderedPageBreak/>
         <w:t>May 2018</w:t>
       </w:r>
       <w:r>
@@ -8920,7 +9035,6 @@
           <w:sz w:val="20"/>
           <w:szCs w:val="20"/>
         </w:rPr>
-        <w:lastRenderedPageBreak/>
         <w:t>Apr. 2018</w:t>
       </w:r>
       <w:r>
@@ -9271,25 +9385,7 @@
           <w:sz w:val="20"/>
           <w:szCs w:val="20"/>
         </w:rPr>
-        <w:t xml:space="preserve"> with other manipulation packages such as </w:t>
-      </w:r>
-      <w:proofErr w:type="spellStart"/>
-      <w:r>
-        <w:rPr>
-          <w:rFonts w:ascii="Arial" w:hAnsi="Arial" w:cs="Arial"/>
-          <w:sz w:val="20"/>
-          <w:szCs w:val="20"/>
-        </w:rPr>
-        <w:t>dplyr</w:t>
-      </w:r>
-      <w:proofErr w:type="spellEnd"/>
-      <w:r>
-        <w:rPr>
-          <w:rFonts w:ascii="Arial" w:hAnsi="Arial" w:cs="Arial"/>
-          <w:sz w:val="20"/>
-          <w:szCs w:val="20"/>
-        </w:rPr>
-        <w:t xml:space="preserve"> and </w:t>
+        <w:t xml:space="preserve"> with other manipulation packages such as dplyr and </w:t>
       </w:r>
       <w:proofErr w:type="spellStart"/>
       <w:r>
@@ -10236,6 +10332,7 @@
           <w:sz w:val="20"/>
           <w:szCs w:val="16"/>
         </w:rPr>
+        <w:lastRenderedPageBreak/>
         <w:t>2019</w:t>
       </w:r>
       <w:r>
@@ -10260,6 +10357,122 @@
     <w:p>
       <w:pPr>
         <w:spacing w:before="240"/>
+        <w:rPr>
+          <w:rFonts w:ascii="Arial" w:hAnsi="Arial" w:cs="Arial"/>
+          <w:color w:val="auto"/>
+          <w:sz w:val="20"/>
+          <w:szCs w:val="16"/>
+        </w:rPr>
+      </w:pPr>
+      <w:r>
+        <w:rPr>
+          <w:rFonts w:ascii="Arial" w:hAnsi="Arial" w:cs="Arial"/>
+          <w:color w:val="auto"/>
+          <w:sz w:val="20"/>
+          <w:szCs w:val="16"/>
+        </w:rPr>
+        <w:t>2018</w:t>
+      </w:r>
+      <w:r>
+        <w:rPr>
+          <w:rFonts w:ascii="Arial" w:hAnsi="Arial" w:cs="Arial"/>
+          <w:color w:val="auto"/>
+          <w:sz w:val="20"/>
+          <w:szCs w:val="16"/>
+        </w:rPr>
+        <w:tab/>
+        <w:t xml:space="preserve">Data </w:t>
+      </w:r>
+      <w:r>
+        <w:rPr>
+          <w:rFonts w:ascii="Arial" w:hAnsi="Arial" w:cs="Arial"/>
+          <w:color w:val="auto"/>
+          <w:sz w:val="20"/>
+          <w:szCs w:val="16"/>
+        </w:rPr>
+        <w:t>S</w:t>
+      </w:r>
+      <w:r>
+        <w:rPr>
+          <w:rFonts w:ascii="Arial" w:hAnsi="Arial" w:cs="Arial"/>
+          <w:color w:val="auto"/>
+          <w:sz w:val="20"/>
+          <w:szCs w:val="16"/>
+        </w:rPr>
+        <w:t xml:space="preserve">cience </w:t>
+      </w:r>
+      <w:r>
+        <w:rPr>
+          <w:rFonts w:ascii="Arial" w:hAnsi="Arial" w:cs="Arial"/>
+          <w:color w:val="auto"/>
+          <w:sz w:val="20"/>
+          <w:szCs w:val="16"/>
+        </w:rPr>
+        <w:t>Nigeria</w:t>
+      </w:r>
+      <w:r>
+        <w:rPr>
+          <w:rFonts w:ascii="Arial" w:hAnsi="Arial" w:cs="Arial"/>
+          <w:color w:val="auto"/>
+          <w:sz w:val="20"/>
+          <w:szCs w:val="16"/>
+        </w:rPr>
+        <w:t xml:space="preserve"> (DS</w:t>
+      </w:r>
+      <w:r>
+        <w:rPr>
+          <w:rFonts w:ascii="Arial" w:hAnsi="Arial" w:cs="Arial"/>
+          <w:color w:val="auto"/>
+          <w:sz w:val="20"/>
+          <w:szCs w:val="16"/>
+        </w:rPr>
+        <w:t>N</w:t>
+      </w:r>
+      <w:r>
+        <w:rPr>
+          <w:rFonts w:ascii="Arial" w:hAnsi="Arial" w:cs="Arial"/>
+          <w:color w:val="auto"/>
+          <w:sz w:val="20"/>
+          <w:szCs w:val="16"/>
+        </w:rPr>
+        <w:t>)</w:t>
+      </w:r>
+    </w:p>
+    <w:p>
+      <w:pPr>
+        <w:spacing w:before="240"/>
+        <w:ind w:left="720" w:hanging="720"/>
+        <w:rPr>
+          <w:rFonts w:ascii="Arial" w:hAnsi="Arial" w:cs="Arial"/>
+          <w:color w:val="auto"/>
+          <w:sz w:val="20"/>
+          <w:szCs w:val="16"/>
+        </w:rPr>
+      </w:pPr>
+      <w:r>
+        <w:rPr>
+          <w:rFonts w:ascii="Arial" w:hAnsi="Arial" w:cs="Arial"/>
+          <w:color w:val="auto"/>
+          <w:sz w:val="20"/>
+          <w:szCs w:val="16"/>
+        </w:rPr>
+        <w:t>2018</w:t>
+      </w:r>
+      <w:r>
+        <w:rPr>
+          <w:rFonts w:ascii="Arial" w:hAnsi="Arial" w:cs="Arial"/>
+          <w:color w:val="auto"/>
+          <w:sz w:val="20"/>
+          <w:szCs w:val="16"/>
+        </w:rPr>
+        <w:tab/>
+        <w:t>Google Developers Groups (GDG), Kigali</w:t>
+      </w:r>
+    </w:p>
+    <w:p>
+      <w:pPr>
+        <w:spacing w:before="240"/>
+        <w:ind w:left="720" w:hanging="720"/>
         <w:rPr>
           <w:rFonts w:ascii="Arial" w:hAnsi="Arial" w:cs="Arial"/>
           <w:color w:val="auto"/>
@@ -10285,6 +10498,44 @@
           <w:szCs w:val="16"/>
         </w:rPr>
         <w:tab/>
+        <w:t>UNLEASH Global Innovation Lab, Singapore</w:t>
+      </w:r>
+    </w:p>
+    <w:p>
+      <w:pPr>
+        <w:spacing w:before="240"/>
+        <w:rPr>
+          <w:rFonts w:ascii="Arial" w:hAnsi="Arial" w:cs="Arial"/>
+          <w:color w:val="auto"/>
+          <w:sz w:val="20"/>
+          <w:szCs w:val="16"/>
+        </w:rPr>
+      </w:pPr>
+      <w:r>
+        <w:rPr>
+          <w:rFonts w:ascii="Arial" w:hAnsi="Arial" w:cs="Arial"/>
+          <w:color w:val="auto"/>
+          <w:sz w:val="20"/>
+          <w:szCs w:val="16"/>
+        </w:rPr>
+        <w:t>2017</w:t>
+      </w:r>
+      <w:r>
+        <w:rPr>
+          <w:rFonts w:ascii="Arial" w:hAnsi="Arial" w:cs="Arial"/>
+          <w:color w:val="auto"/>
+          <w:sz w:val="20"/>
+          <w:szCs w:val="16"/>
+        </w:rPr>
+        <w:tab/>
+      </w:r>
+      <w:r>
+        <w:rPr>
+          <w:rFonts w:ascii="Arial" w:hAnsi="Arial" w:cs="Arial"/>
+          <w:color w:val="auto"/>
+          <w:sz w:val="20"/>
+          <w:szCs w:val="16"/>
+        </w:rPr>
         <w:t xml:space="preserve">Data </w:t>
       </w:r>
       <w:r>
@@ -10303,143 +10554,7 @@
           <w:sz w:val="20"/>
           <w:szCs w:val="16"/>
         </w:rPr>
-        <w:t xml:space="preserve">cience </w:t>
-      </w:r>
-      <w:r>
-        <w:rPr>
-          <w:rFonts w:ascii="Arial" w:hAnsi="Arial" w:cs="Arial"/>
-          <w:color w:val="auto"/>
-          <w:sz w:val="20"/>
-          <w:szCs w:val="16"/>
-        </w:rPr>
-        <w:t>Nigeria</w:t>
-      </w:r>
-      <w:r>
-        <w:rPr>
-          <w:rFonts w:ascii="Arial" w:hAnsi="Arial" w:cs="Arial"/>
-          <w:color w:val="auto"/>
-          <w:sz w:val="20"/>
-          <w:szCs w:val="16"/>
-        </w:rPr>
-        <w:t xml:space="preserve"> (DS</w:t>
-      </w:r>
-      <w:r>
-        <w:rPr>
-          <w:rFonts w:ascii="Arial" w:hAnsi="Arial" w:cs="Arial"/>
-          <w:color w:val="auto"/>
-          <w:sz w:val="20"/>
-          <w:szCs w:val="16"/>
-        </w:rPr>
-        <w:t>N</w:t>
-      </w:r>
-      <w:r>
-        <w:rPr>
-          <w:rFonts w:ascii="Arial" w:hAnsi="Arial" w:cs="Arial"/>
-          <w:color w:val="auto"/>
-          <w:sz w:val="20"/>
-          <w:szCs w:val="16"/>
-        </w:rPr>
-        <w:t>)</w:t>
-      </w:r>
-    </w:p>
-    <w:p>
-      <w:pPr>
-        <w:spacing w:before="240"/>
-        <w:ind w:left="720" w:hanging="720"/>
-        <w:rPr>
-          <w:rFonts w:ascii="Arial" w:hAnsi="Arial" w:cs="Arial"/>
-          <w:color w:val="auto"/>
-          <w:sz w:val="20"/>
-          <w:szCs w:val="16"/>
-        </w:rPr>
-      </w:pPr>
-      <w:r>
-        <w:rPr>
-          <w:rFonts w:ascii="Arial" w:hAnsi="Arial" w:cs="Arial"/>
-          <w:color w:val="auto"/>
-          <w:sz w:val="20"/>
-          <w:szCs w:val="16"/>
-        </w:rPr>
-        <w:t>2018</w:t>
-      </w:r>
-      <w:r>
-        <w:rPr>
-          <w:rFonts w:ascii="Arial" w:hAnsi="Arial" w:cs="Arial"/>
-          <w:color w:val="auto"/>
-          <w:sz w:val="20"/>
-          <w:szCs w:val="16"/>
-        </w:rPr>
-        <w:tab/>
-        <w:t>Google Developers Groups (GDG), Kigali</w:t>
-      </w:r>
-    </w:p>
-    <w:p>
-      <w:pPr>
-        <w:spacing w:before="240"/>
-        <w:ind w:left="720" w:hanging="720"/>
-        <w:rPr>
-          <w:rFonts w:ascii="Arial" w:hAnsi="Arial" w:cs="Arial"/>
-          <w:color w:val="auto"/>
-          <w:sz w:val="20"/>
-          <w:szCs w:val="16"/>
-        </w:rPr>
-      </w:pPr>
-      <w:r>
-        <w:rPr>
-          <w:rFonts w:ascii="Arial" w:hAnsi="Arial" w:cs="Arial"/>
-          <w:color w:val="auto"/>
-          <w:sz w:val="20"/>
-          <w:szCs w:val="16"/>
-        </w:rPr>
-        <w:t>2018</w:t>
-      </w:r>
-      <w:r>
-        <w:rPr>
-          <w:rFonts w:ascii="Arial" w:hAnsi="Arial" w:cs="Arial"/>
-          <w:color w:val="auto"/>
-          <w:sz w:val="20"/>
-          <w:szCs w:val="16"/>
-        </w:rPr>
-        <w:tab/>
-        <w:t>UNLEASH Global Innovation Lab, Singapore</w:t>
-      </w:r>
-    </w:p>
-    <w:p>
-      <w:pPr>
-        <w:spacing w:before="240"/>
-        <w:rPr>
-          <w:rFonts w:ascii="Arial" w:hAnsi="Arial" w:cs="Arial"/>
-          <w:color w:val="auto"/>
-          <w:sz w:val="20"/>
-          <w:szCs w:val="16"/>
-        </w:rPr>
-      </w:pPr>
-      <w:r>
-        <w:rPr>
-          <w:rFonts w:ascii="Arial" w:hAnsi="Arial" w:cs="Arial"/>
-          <w:color w:val="auto"/>
-          <w:sz w:val="20"/>
-          <w:szCs w:val="16"/>
-        </w:rPr>
-        <w:t>2017</w:t>
-      </w:r>
-      <w:r>
-        <w:rPr>
-          <w:rFonts w:ascii="Arial" w:hAnsi="Arial" w:cs="Arial"/>
-          <w:color w:val="auto"/>
-          <w:sz w:val="20"/>
-          <w:szCs w:val="16"/>
-        </w:rPr>
-        <w:tab/>
-      </w:r>
-      <w:r>
-        <w:rPr>
-          <w:rFonts w:ascii="Arial" w:hAnsi="Arial" w:cs="Arial"/>
-          <w:color w:val="auto"/>
-          <w:sz w:val="20"/>
-          <w:szCs w:val="16"/>
-        </w:rPr>
-        <w:t>Data science of Africa (DSA)</w:t>
+        <w:t>cience of Africa (DSA)</w:t>
       </w:r>
     </w:p>
     <w:p>
@@ -10480,6 +10595,15 @@
         </w:rPr>
         <w:tab/>
         <w:t>Professional Statisticians Society of Nigeria (PSSN</w:t>
+      </w:r>
+      <w:r>
+        <w:rPr>
+          <w:rFonts w:ascii="Arial" w:hAnsi="Arial" w:cs="Arial"/>
+          <w:color w:val="auto"/>
+          <w:sz w:val="20"/>
+          <w:szCs w:val="16"/>
+        </w:rPr>
+        <w:t>)</w:t>
       </w:r>
     </w:p>
     <w:p>
@@ -14905,7 +15029,7 @@
 </file>
 
 <file path=customXml/itemProps1.xml><?xml version="1.0" encoding="utf-8"?>
-<ds:datastoreItem xmlns:ds="http://schemas.openxmlformats.org/officeDocument/2006/customXml" ds:itemID="{EA73BE4F-4756-49CA-8433-55CD4471F9F4}">
+<ds:datastoreItem xmlns:ds="http://schemas.openxmlformats.org/officeDocument/2006/customXml" ds:itemID="{6F416088-6675-4FF0-9DFF-E5522FDA264F}">
   <ds:schemaRefs>
     <ds:schemaRef ds:uri="http://schemas.openxmlformats.org/officeDocument/2006/bibliography"/>
   </ds:schemaRefs>

</xml_diff>